<commit_message>
projet entierement fini (y'a les fautes a corriger)
</commit_message>
<xml_diff>
--- a/rapport.docx
+++ b/rapport.docx
@@ -712,7 +712,7 @@
                 <w:sz w:val="36"/>
                 <w:szCs w:val="36"/>
               </w:rPr>
-              <w:t>6</w:t>
+              <w:t>7</w:t>
             </w:r>
             <w:r>
               <w:rPr>
@@ -2560,7 +2560,23 @@
           <w:sz w:val="24"/>
           <w:szCs w:val="24"/>
         </w:rPr>
-        <w:t xml:space="preserve">inspiré de la méthode d’identifcation des groupes vérifie s’il n’est plus possible de faire de groupes et si c’est le cas la méthode </w:t>
+        <w:t>inspiré de la méthode d’</w:t>
+      </w:r>
+      <w:r>
+        <w:rPr>
+          <w:color w:val="000000" w:themeColor="text1"/>
+          <w:sz w:val="24"/>
+          <w:szCs w:val="24"/>
+        </w:rPr>
+        <w:t>identification</w:t>
+      </w:r>
+      <w:r>
+        <w:rPr>
+          <w:color w:val="000000" w:themeColor="text1"/>
+          <w:sz w:val="24"/>
+          <w:szCs w:val="24"/>
+        </w:rPr>
+        <w:t xml:space="preserve"> des groupes vérifie s’il n’est plus possible de faire de groupes et si c’est le cas la méthode </w:t>
       </w:r>
       <w:r>
         <w:rPr>
@@ -2608,7 +2624,23 @@
           <w:sz w:val="24"/>
           <w:szCs w:val="24"/>
         </w:rPr>
-        <w:t>qui affche la fenêtre de fin de jeu.</w:t>
+        <w:t xml:space="preserve">qui </w:t>
+      </w:r>
+      <w:r>
+        <w:rPr>
+          <w:color w:val="000000" w:themeColor="text1"/>
+          <w:sz w:val="24"/>
+          <w:szCs w:val="24"/>
+        </w:rPr>
+        <w:t>affiche</w:t>
+      </w:r>
+      <w:r>
+        <w:rPr>
+          <w:color w:val="000000" w:themeColor="text1"/>
+          <w:sz w:val="24"/>
+          <w:szCs w:val="24"/>
+        </w:rPr>
+        <w:t xml:space="preserve"> la fenêtre de fin de jeu.</w:t>
       </w:r>
     </w:p>
     <w:p>
@@ -2636,36 +2668,382 @@
       <w:bookmarkEnd w:id="5"/>
     </w:p>
     <w:p/>
-    <w:p/>
-    <w:p>
-      <w:pPr>
-        <w:pStyle w:val="Titre1"/>
-      </w:pPr>
-    </w:p>
-    <w:p/>
-    <w:p/>
-    <w:p/>
-    <w:p/>
-    <w:p/>
-    <w:p/>
-    <w:p/>
-    <w:p/>
-    <w:p/>
-    <w:p/>
-    <w:p/>
-    <w:p/>
-    <w:p/>
-    <w:p/>
-    <w:p/>
-    <w:p/>
-    <w:p/>
-    <w:p/>
-    <w:p/>
-    <w:p/>
-    <w:p/>
-    <w:p/>
-    <w:p/>
-    <w:p/>
+    <w:p>
+      <w:pPr>
+        <w:jc w:val="both"/>
+        <w:rPr>
+          <w:sz w:val="24"/>
+          <w:szCs w:val="24"/>
+        </w:rPr>
+      </w:pPr>
+      <w:r>
+        <w:rPr>
+          <w:sz w:val="24"/>
+          <w:szCs w:val="24"/>
+        </w:rPr>
+        <w:t xml:space="preserve">Le programme est réparti en 10 classes, qui ont chacun des utilités différentes pour que le jeu puisse fonctionner. Le jeu est disposé en 3 fenêtres : une pour le menu , une pour le jeu et une dernière pour le menu de fin </w:t>
+      </w:r>
+    </w:p>
+    <w:p>
+      <w:pPr>
+        <w:jc w:val="both"/>
+        <w:rPr>
+          <w:sz w:val="24"/>
+          <w:szCs w:val="24"/>
+        </w:rPr>
+      </w:pPr>
+      <w:r>
+        <w:rPr>
+          <w:sz w:val="24"/>
+          <w:szCs w:val="24"/>
+        </w:rPr>
+        <w:t>Le Main sert à lancer la classe Menu.</w:t>
+      </w:r>
+    </w:p>
+    <w:p>
+      <w:pPr>
+        <w:jc w:val="both"/>
+        <w:rPr>
+          <w:sz w:val="24"/>
+          <w:szCs w:val="24"/>
+        </w:rPr>
+      </w:pPr>
+      <w:r>
+        <w:rPr>
+          <w:sz w:val="24"/>
+          <w:szCs w:val="24"/>
+        </w:rPr>
+        <w:t xml:space="preserve">Le menu est donc </w:t>
+      </w:r>
+      <w:r>
+        <w:rPr>
+          <w:sz w:val="24"/>
+          <w:szCs w:val="24"/>
+        </w:rPr>
+        <w:t>composé</w:t>
+      </w:r>
+      <w:r>
+        <w:rPr>
+          <w:sz w:val="24"/>
+          <w:szCs w:val="24"/>
+        </w:rPr>
+        <w:t xml:space="preserve"> d’une image qui est ajouter grâce à la méthode ajout_image() </w:t>
+      </w:r>
+      <w:r>
+        <w:rPr>
+          <w:sz w:val="24"/>
+          <w:szCs w:val="24"/>
+        </w:rPr>
+        <w:t>qui affiche l’image de fond, grâce à la classe ActionMenu on peut donc gérer les zones pour lancer les différents mode</w:t>
+      </w:r>
+      <w:r>
+        <w:rPr>
+          <w:sz w:val="24"/>
+          <w:szCs w:val="24"/>
+        </w:rPr>
+        <w:t>s</w:t>
+      </w:r>
+      <w:r>
+        <w:rPr>
+          <w:sz w:val="24"/>
+          <w:szCs w:val="24"/>
+        </w:rPr>
+        <w:t xml:space="preserve"> de jeu. </w:t>
+      </w:r>
+    </w:p>
+    <w:p>
+      <w:pPr>
+        <w:jc w:val="both"/>
+        <w:rPr>
+          <w:sz w:val="24"/>
+          <w:szCs w:val="24"/>
+        </w:rPr>
+      </w:pPr>
+      <w:r>
+        <w:rPr>
+          <w:sz w:val="24"/>
+          <w:szCs w:val="24"/>
+        </w:rPr>
+        <w:t>Le jeu se lance grâce à la méthode Grille qui gère la récupération de tableau en fonction du mode de jeu choisi, soit par un fichier préalablement rempli soit aléatoirement, ensuite il dessine la grille à l’aide de la méthode ImageJeu() qui appe</w:t>
+      </w:r>
+      <w:r>
+        <w:rPr>
+          <w:sz w:val="24"/>
+          <w:szCs w:val="24"/>
+        </w:rPr>
+        <w:t>l</w:t>
+      </w:r>
+      <w:r>
+        <w:rPr>
+          <w:sz w:val="24"/>
+          <w:szCs w:val="24"/>
+        </w:rPr>
+        <w:t>l</w:t>
+      </w:r>
+      <w:r>
+        <w:rPr>
+          <w:sz w:val="24"/>
+          <w:szCs w:val="24"/>
+        </w:rPr>
+        <w:t>e</w:t>
+      </w:r>
+      <w:r>
+        <w:rPr>
+          <w:sz w:val="24"/>
+          <w:szCs w:val="24"/>
+        </w:rPr>
+        <w:t xml:space="preserve"> elle-même la classe Remplir_Tab qui se charge de dessiner les images o</w:t>
+      </w:r>
+      <w:r>
+        <w:rPr>
+          <w:sz w:val="24"/>
+          <w:szCs w:val="24"/>
+        </w:rPr>
+        <w:t>ù</w:t>
+      </w:r>
+      <w:r>
+        <w:rPr>
+          <w:sz w:val="24"/>
+          <w:szCs w:val="24"/>
+        </w:rPr>
+        <w:t xml:space="preserve"> le fond si le joueur </w:t>
+      </w:r>
+      <w:r>
+        <w:rPr>
+          <w:sz w:val="24"/>
+          <w:szCs w:val="24"/>
+        </w:rPr>
+        <w:t>a</w:t>
+      </w:r>
+      <w:r>
+        <w:rPr>
+          <w:sz w:val="24"/>
+          <w:szCs w:val="24"/>
+        </w:rPr>
+        <w:t xml:space="preserve"> cliqu</w:t>
+      </w:r>
+      <w:r>
+        <w:rPr>
+          <w:sz w:val="24"/>
+          <w:szCs w:val="24"/>
+        </w:rPr>
+        <w:t>é</w:t>
+      </w:r>
+      <w:r>
+        <w:rPr>
+          <w:sz w:val="24"/>
+          <w:szCs w:val="24"/>
+        </w:rPr>
+        <w:t xml:space="preserve"> sur un pion. Une fois que le joueur </w:t>
+      </w:r>
+      <w:r>
+        <w:rPr>
+          <w:sz w:val="24"/>
+          <w:szCs w:val="24"/>
+        </w:rPr>
+        <w:t>a</w:t>
+      </w:r>
+      <w:r>
+        <w:rPr>
+          <w:sz w:val="24"/>
+          <w:szCs w:val="24"/>
+        </w:rPr>
+        <w:t xml:space="preserve"> cliqu</w:t>
+      </w:r>
+      <w:r>
+        <w:rPr>
+          <w:sz w:val="24"/>
+          <w:szCs w:val="24"/>
+        </w:rPr>
+        <w:t>é</w:t>
+      </w:r>
+      <w:r>
+        <w:rPr>
+          <w:sz w:val="24"/>
+          <w:szCs w:val="24"/>
+        </w:rPr>
+        <w:t xml:space="preserve"> les pions chute</w:t>
+      </w:r>
+      <w:r>
+        <w:rPr>
+          <w:sz w:val="24"/>
+          <w:szCs w:val="24"/>
+        </w:rPr>
+        <w:t>nt</w:t>
+      </w:r>
+      <w:r>
+        <w:rPr>
+          <w:sz w:val="24"/>
+          <w:szCs w:val="24"/>
+        </w:rPr>
+        <w:t xml:space="preserve"> à l’aide de la méthode ChuteBoule() ou bien , avec la méthode BougeGauche(),  le décalage à gauche si besoin</w:t>
+      </w:r>
+      <w:r>
+        <w:rPr>
+          <w:sz w:val="24"/>
+          <w:szCs w:val="24"/>
+        </w:rPr>
+        <w:t xml:space="preserve">. </w:t>
+      </w:r>
+    </w:p>
+    <w:p>
+      <w:pPr>
+        <w:jc w:val="both"/>
+        <w:rPr>
+          <w:sz w:val="24"/>
+          <w:szCs w:val="24"/>
+        </w:rPr>
+      </w:pPr>
+      <w:r>
+        <w:rPr>
+          <w:sz w:val="24"/>
+          <w:szCs w:val="24"/>
+        </w:rPr>
+        <w:t xml:space="preserve">Si la grille est vide ou qu’il reste des blocs isolés la class Fin est donc appelé pour fermer la page de jeu et ouvrir la page de fin, </w:t>
+      </w:r>
+      <w:r>
+        <w:rPr>
+          <w:sz w:val="24"/>
+          <w:szCs w:val="24"/>
+        </w:rPr>
+        <w:t>c</w:t>
+      </w:r>
+      <w:r>
+        <w:rPr>
+          <w:sz w:val="24"/>
+          <w:szCs w:val="24"/>
+        </w:rPr>
+        <w:t>e qui propose au joueur deux possibilités : rejouer ou quitter en lui affichant le score qu’il a atteint</w:t>
+      </w:r>
+      <w:r>
+        <w:rPr>
+          <w:sz w:val="24"/>
+          <w:szCs w:val="24"/>
+        </w:rPr>
+        <w:t>. La détection de clic est réalisée à l’aide de la classe ActionFin.</w:t>
+      </w:r>
+    </w:p>
+    <w:p>
+      <w:pPr>
+        <w:rPr>
+          <w:sz w:val="24"/>
+          <w:szCs w:val="24"/>
+        </w:rPr>
+      </w:pPr>
+    </w:p>
+    <w:p>
+      <w:pPr>
+        <w:rPr>
+          <w:sz w:val="24"/>
+          <w:szCs w:val="24"/>
+        </w:rPr>
+      </w:pPr>
+    </w:p>
+    <w:p>
+      <w:pPr>
+        <w:rPr>
+          <w:sz w:val="24"/>
+          <w:szCs w:val="24"/>
+        </w:rPr>
+      </w:pPr>
+    </w:p>
+    <w:p>
+      <w:pPr>
+        <w:rPr>
+          <w:sz w:val="24"/>
+          <w:szCs w:val="24"/>
+        </w:rPr>
+      </w:pPr>
+    </w:p>
+    <w:p>
+      <w:pPr>
+        <w:rPr>
+          <w:sz w:val="24"/>
+          <w:szCs w:val="24"/>
+        </w:rPr>
+      </w:pPr>
+    </w:p>
+    <w:p>
+      <w:r>
+        <w:br w:type="page"/>
+      </w:r>
+    </w:p>
+    <w:p>
+      <w:r>
+        <w:rPr>
+          <w:noProof/>
+        </w:rPr>
+        <w:lastRenderedPageBreak/>
+        <w:drawing>
+          <wp:anchor distT="0" distB="0" distL="114300" distR="114300" simplePos="0" relativeHeight="251668480" behindDoc="1" locked="0" layoutInCell="1" allowOverlap="1" wp14:anchorId="03A6A6F1" wp14:editId="5F635A8A">
+            <wp:simplePos x="0" y="0"/>
+            <wp:positionH relativeFrom="margin">
+              <wp:align>center</wp:align>
+            </wp:positionH>
+            <wp:positionV relativeFrom="paragraph">
+              <wp:posOffset>0</wp:posOffset>
+            </wp:positionV>
+            <wp:extent cx="7303135" cy="5438775"/>
+            <wp:effectExtent l="0" t="0" r="0" b="9525"/>
+            <wp:wrapThrough wrapText="bothSides">
+              <wp:wrapPolygon edited="0">
+                <wp:start x="0" y="0"/>
+                <wp:lineTo x="0" y="21562"/>
+                <wp:lineTo x="21523" y="21562"/>
+                <wp:lineTo x="21523" y="0"/>
+                <wp:lineTo x="0" y="0"/>
+              </wp:wrapPolygon>
+            </wp:wrapThrough>
+            <wp:docPr id="12" name="Image 12"/>
+            <wp:cNvGraphicFramePr>
+              <a:graphicFrameLocks xmlns:a="http://schemas.openxmlformats.org/drawingml/2006/main" noChangeAspect="1"/>
+            </wp:cNvGraphicFramePr>
+            <a:graphic xmlns:a="http://schemas.openxmlformats.org/drawingml/2006/main">
+              <a:graphicData uri="http://schemas.openxmlformats.org/drawingml/2006/picture">
+                <pic:pic xmlns:pic="http://schemas.openxmlformats.org/drawingml/2006/picture">
+                  <pic:nvPicPr>
+                    <pic:cNvPr id="1" name=""/>
+                    <pic:cNvPicPr/>
+                  </pic:nvPicPr>
+                  <pic:blipFill>
+                    <a:blip r:embed="rId17">
+                      <a:extLst>
+                        <a:ext uri="{28A0092B-C50C-407E-A947-70E740481C1C}">
+                          <a14:useLocalDpi xmlns:a14="http://schemas.microsoft.com/office/drawing/2010/main" val="0"/>
+                        </a:ext>
+                      </a:extLst>
+                    </a:blip>
+                    <a:stretch>
+                      <a:fillRect/>
+                    </a:stretch>
+                  </pic:blipFill>
+                  <pic:spPr>
+                    <a:xfrm>
+                      <a:off x="0" y="0"/>
+                      <a:ext cx="7303135" cy="5438775"/>
+                    </a:xfrm>
+                    <a:prstGeom prst="rect">
+                      <a:avLst/>
+                    </a:prstGeom>
+                  </pic:spPr>
+                </pic:pic>
+              </a:graphicData>
+            </a:graphic>
+            <wp14:sizeRelH relativeFrom="margin">
+              <wp14:pctWidth>0</wp14:pctWidth>
+            </wp14:sizeRelH>
+            <wp14:sizeRelV relativeFrom="margin">
+              <wp14:pctHeight>0</wp14:pctHeight>
+            </wp14:sizeRelV>
+          </wp:anchor>
+        </w:drawing>
+      </w:r>
+    </w:p>
+    <w:p>
+      <w:r>
+        <w:br w:type="page"/>
+      </w:r>
+    </w:p>
     <w:p/>
     <w:p>
       <w:pPr>
@@ -2677,7 +3055,6 @@
       </w:pPr>
       <w:bookmarkStart w:id="6" w:name="_Toc68376684"/>
       <w:r>
-        <w:lastRenderedPageBreak/>
         <w:t>Conclusion</w:t>
       </w:r>
       <w:bookmarkEnd w:id="6"/>
@@ -2712,25 +3089,117 @@
           <w:sz w:val="28"/>
           <w:szCs w:val="28"/>
         </w:rPr>
-        <w:t>Ce projet m’a permis de mettre à l’épreuve mes compétences en Java acquises durant les TP mais aussi le travail en roupe. Ce</w:t>
+        <w:t xml:space="preserve">Ce projet m’a permis de mettre à l’épreuve mes compétences en Java acquises durant les TP mais aussi le travail en </w:t>
       </w:r>
       <w:r>
         <w:rPr>
           <w:sz w:val="28"/>
           <w:szCs w:val="28"/>
         </w:rPr>
-        <w:t xml:space="preserve"> projet touchait un peu tous les concepts mais le projet m’a fait les approfondir comme les évènements à la souris. Nous n’avons eu quelques problèmes sur la détection du groupe de blocs ce qui nous a bloqué une semaine mais après cela nous n’avons eu aucune grosse difficulté. Ce projet m’a surtout permis de voir mes progrès par rapport au projet de C qui m’a posé de grosses difficultés sur ma manière d’aborder les grosses notions des langages de programmation et le changement de méthode d’apprentissage que j’ai réalisé</w:t>
+        <w:t>g</w:t>
       </w:r>
       <w:r>
         <w:rPr>
           <w:sz w:val="28"/>
           <w:szCs w:val="28"/>
         </w:rPr>
+        <w:t>roupe. Ce</w:t>
+      </w:r>
+      <w:r>
+        <w:rPr>
+          <w:sz w:val="28"/>
+          <w:szCs w:val="28"/>
+        </w:rPr>
+        <w:t xml:space="preserve"> projet touchait un peu tous les concepts mais le projet m’a fait les approfondir comme les évènements à la souris. Nous n’avons eu quelques problèmes sur la détection d</w:t>
+      </w:r>
+      <w:r>
+        <w:rPr>
+          <w:sz w:val="28"/>
+          <w:szCs w:val="28"/>
+        </w:rPr>
+        <w:t>e</w:t>
+      </w:r>
+      <w:r>
+        <w:rPr>
+          <w:sz w:val="28"/>
+          <w:szCs w:val="28"/>
+        </w:rPr>
+        <w:t xml:space="preserve"> groupe</w:t>
+      </w:r>
+      <w:r>
+        <w:rPr>
+          <w:sz w:val="28"/>
+          <w:szCs w:val="28"/>
+        </w:rPr>
+        <w:t xml:space="preserve"> au survol </w:t>
+      </w:r>
+      <w:r>
+        <w:rPr>
+          <w:sz w:val="28"/>
+          <w:szCs w:val="28"/>
+        </w:rPr>
+        <w:t xml:space="preserve"> ce qui nous a bloqué une semaine mais après cela nous n’avons eu aucune grosse difficulté. Ce projet m’a surtout permis de voir mes progrès par rapport au projet de C qui m’a posé de grosses difficultés sur ma manière d’aborder les grosses notions des langages de programmation et le changement de méthode d’apprentissage que j’ai réalisé</w:t>
+      </w:r>
+      <w:r>
+        <w:rPr>
+          <w:sz w:val="28"/>
+          <w:szCs w:val="28"/>
+        </w:rPr>
         <w:t>.</w:t>
       </w:r>
     </w:p>
+    <w:p>
+      <w:pPr>
+        <w:jc w:val="both"/>
+        <w:rPr>
+          <w:sz w:val="28"/>
+          <w:szCs w:val="28"/>
+        </w:rPr>
+      </w:pPr>
+    </w:p>
+    <w:p>
+      <w:pPr>
+        <w:rPr>
+          <w:sz w:val="28"/>
+          <w:szCs w:val="28"/>
+        </w:rPr>
+      </w:pPr>
+      <w:r>
+        <w:rPr>
+          <w:b/>
+          <w:bCs/>
+          <w:sz w:val="28"/>
+          <w:szCs w:val="28"/>
+        </w:rPr>
+        <w:t xml:space="preserve">Bastien : </w:t>
+      </w:r>
+      <w:r>
+        <w:rPr>
+          <w:sz w:val="28"/>
+          <w:szCs w:val="28"/>
+        </w:rPr>
+        <w:t xml:space="preserve"> Ce projet m’a permis de me conforter sur les difficultés que je pouvais avoir en java, lorsque que l’on a eu des difficulté sur l’affichage du groupe au survol l’idée de repartir en arrière a été un bonne idée pour ne pas rester bloquer ou l’on était. J</w:t>
+      </w:r>
+      <w:r>
+        <w:rPr>
+          <w:sz w:val="28"/>
+          <w:szCs w:val="28"/>
+        </w:rPr>
+        <w:t xml:space="preserve">’ai trouvé cela assez plaisant de le réaliser en travaillant en groupe. </w:t>
+      </w:r>
+    </w:p>
+    <w:p>
+      <w:pPr>
+        <w:jc w:val="both"/>
+        <w:rPr>
+          <w:sz w:val="28"/>
+          <w:szCs w:val="28"/>
+        </w:rPr>
+      </w:pPr>
+    </w:p>
     <w:sectPr>
-      <w:footerReference w:type="default" r:id="rId17"/>
+      <w:headerReference w:type="default" r:id="rId18"/>
+      <w:footerReference w:type="default" r:id="rId19"/>
       <w:pgSz w:w="12240" w:h="15840"/>
       <w:pgMar w:top="1417" w:right="1417" w:bottom="1417" w:left="1417" w:header="720" w:footer="720" w:gutter="0"/>
       <w:cols w:space="720"/>
@@ -2831,6 +3300,17 @@
     </w:p>
   </w:footnote>
 </w:footnotes>
+</file>
+
+<file path=word/header1.xml><?xml version="1.0" encoding="utf-8"?>
+<w:hdr xmlns:wpc="http://schemas.microsoft.com/office/word/2010/wordprocessingCanvas" xmlns:cx="http://schemas.microsoft.com/office/drawing/2014/chartex" xmlns:cx1="http://schemas.microsoft.com/office/drawing/2015/9/8/chartex" xmlns:cx2="http://schemas.microsoft.com/office/drawing/2015/10/21/chartex" xmlns:cx3="http://schemas.microsoft.com/office/drawing/2016/5/9/chartex" xmlns:cx4="http://schemas.microsoft.com/office/drawing/2016/5/10/chartex" xmlns:cx5="http://schemas.microsoft.com/office/drawing/2016/5/11/chartex" xmlns:cx6="http://schemas.microsoft.com/office/drawing/2016/5/12/chartex" xmlns:cx7="http://schemas.microsoft.com/office/drawing/2016/5/13/chartex" xmlns:cx8="http://schemas.microsoft.com/office/drawing/2016/5/14/chartex" xmlns:mc="http://schemas.openxmlformats.org/markup-compatibility/2006" xmlns:aink="http://schemas.microsoft.com/office/drawing/2016/ink" xmlns:am3d="http://schemas.microsoft.com/office/drawing/2017/model3d" xmlns:o="urn:schemas-microsoft-com:office:office" xmlns:r="http://schemas.openxmlformats.org/officeDocument/2006/relationships" xmlns:m="http://schemas.openxmlformats.org/officeDocument/2006/math" xmlns:v="urn:schemas-microsoft-com:vml" xmlns:wp14="http://schemas.microsoft.com/office/word/2010/wordprocessingDrawing" xmlns:wp="http://schemas.openxmlformats.org/drawingml/2006/wordprocessingDrawing" xmlns:w10="urn:schemas-microsoft-com:office:word" xmlns:w="http://schemas.openxmlformats.org/wordprocessingml/2006/main" xmlns:w14="http://schemas.microsoft.com/office/word/2010/wordml" xmlns:w15="http://schemas.microsoft.com/office/word/2012/wordml" xmlns:w16cex="http://schemas.microsoft.com/office/word/2018/wordml/cex" xmlns:w16cid="http://schemas.microsoft.com/office/word/2016/wordml/cid" xmlns:w16="http://schemas.microsoft.com/office/word/2018/wordml" xmlns:w16se="http://schemas.microsoft.com/office/word/2015/wordml/symex" xmlns:wpg="http://schemas.microsoft.com/office/word/2010/wordprocessingGroup" xmlns:wpi="http://schemas.microsoft.com/office/word/2010/wordprocessingInk" xmlns:wne="http://schemas.microsoft.com/office/word/2006/wordml" xmlns:wps="http://schemas.microsoft.com/office/word/2010/wordprocessingShape" mc:Ignorable="w14 w15 w16se w16cid w16 w16cex wp14">
+  <w:p>
+    <w:pPr>
+      <w:pStyle w:val="En-tte"/>
+      <w:jc w:val="center"/>
+    </w:pPr>
+  </w:p>
+</w:hdr>
 </file>
 
 <file path=word/numbering.xml><?xml version="1.0" encoding="utf-8"?>

</xml_diff>